<commit_message>
put together what we have
</commit_message>
<xml_diff>
--- a/dokument.docx
+++ b/dokument.docx
@@ -5700,12 +5700,164 @@
           <w:lang w:val="hu-HU"/>
         </w:rPr>
       </w:pPr>
-      <w:r>
-        <w:rPr>
-          <w:lang w:val="hu-HU"/>
-        </w:rPr>
-        <w:t xml:space="preserve"> </w:t>
-      </w:r>
+    </w:p>
+    <w:p>
+      <w:pPr>
+        <w:rPr>
+          <w:lang w:val="hu-HU"/>
+        </w:rPr>
+      </w:pPr>
+      <w:r>
+        <w:rPr>
+          <w:lang w:val="hu-HU"/>
+        </w:rPr>
+        <w:t xml:space="preserve">Hasonlóan járunk el az adatbázisba töltés esetén is. Azért, hogy demonstrálni tudjuk a feladatkiírásban jelölt műveleteket, nem ad </w:t>
+      </w:r>
+      <w:proofErr w:type="gramStart"/>
+      <w:r>
+        <w:rPr>
+          <w:lang w:val="hu-HU"/>
+        </w:rPr>
+        <w:t>hozzá</w:t>
+      </w:r>
+      <w:proofErr w:type="gramEnd"/>
+      <w:r>
+        <w:rPr>
+          <w:lang w:val="hu-HU"/>
+        </w:rPr>
+        <w:t xml:space="preserve"> hogy 14 merőpanel adatait mutassuk, elég ha 2 szerepel. Amennyiben az összesre szükség van, mindössze hozzá kell fűzni a többi táblát a lekérdezésbe, mivel az adatbázisban szerepelnek. </w:t>
+      </w:r>
+    </w:p>
+    <w:p>
+      <w:pPr>
+        <w:spacing w:after="160" w:line="278" w:lineRule="auto"/>
+        <w:rPr>
+          <w:lang w:val="hu-HU"/>
+        </w:rPr>
+      </w:pPr>
+      <w:r>
+        <w:rPr>
+          <w:lang w:val="hu-HU"/>
+        </w:rPr>
+        <w:br w:type="page"/>
+      </w:r>
+    </w:p>
+    <w:p>
+      <w:pPr>
+        <w:rPr>
+          <w:lang w:val="hu-HU"/>
+        </w:rPr>
+      </w:pPr>
+      <w:r>
+        <w:rPr>
+          <w:lang w:val="hu-HU"/>
+        </w:rPr>
+        <w:lastRenderedPageBreak/>
+        <w:t xml:space="preserve">Az adatok betöltése megtörtént az </w:t>
+      </w:r>
+      <w:proofErr w:type="spellStart"/>
+      <w:r>
+        <w:rPr>
+          <w:lang w:val="hu-HU"/>
+        </w:rPr>
+        <w:t>adabázisba</w:t>
+      </w:r>
+      <w:proofErr w:type="spellEnd"/>
+      <w:r>
+        <w:rPr>
+          <w:lang w:val="hu-HU"/>
+        </w:rPr>
+        <w:t xml:space="preserve">. Ettől a ponttól kilépünk a </w:t>
+      </w:r>
+      <w:proofErr w:type="spellStart"/>
+      <w:r>
+        <w:rPr>
+          <w:lang w:val="hu-HU"/>
+        </w:rPr>
+        <w:t>python</w:t>
+      </w:r>
+      <w:proofErr w:type="spellEnd"/>
+      <w:r>
+        <w:rPr>
+          <w:lang w:val="hu-HU"/>
+        </w:rPr>
+        <w:t xml:space="preserve"> világából és megérkezünk a tiszta SQL műveletek világába.</w:t>
+      </w:r>
+    </w:p>
+    <w:p>
+      <w:pPr>
+        <w:rPr>
+          <w:lang w:val="hu-HU"/>
+        </w:rPr>
+      </w:pPr>
+    </w:p>
+    <w:p>
+      <w:pPr>
+        <w:rPr>
+          <w:lang w:val="hu-HU"/>
+        </w:rPr>
+      </w:pPr>
+      <w:r>
+        <w:rPr>
+          <w:lang w:val="hu-HU"/>
+        </w:rPr>
+        <w:t xml:space="preserve">Az adatbázis műveletek sorban </w:t>
+      </w:r>
+      <w:proofErr w:type="gramStart"/>
+      <w:r>
+        <w:rPr>
+          <w:lang w:val="hu-HU"/>
+        </w:rPr>
+        <w:t>ismertetem(</w:t>
+      </w:r>
+      <w:proofErr w:type="gramEnd"/>
+      <w:r>
+        <w:rPr>
+          <w:lang w:val="hu-HU"/>
+        </w:rPr>
+        <w:t>ahol szükséges) és a megállapításokat SQL commentként írom.</w:t>
+      </w:r>
+    </w:p>
+    <w:p>
+      <w:pPr>
+        <w:rPr>
+          <w:lang w:val="hu-HU"/>
+        </w:rPr>
+      </w:pPr>
+      <w:r>
+        <w:rPr>
+          <w:lang w:val="hu-HU"/>
+        </w:rPr>
+        <w:t>A csatolt adatbázis fájlban ellenőrizhető az elkészített táblák és annak tartalmai.</w:t>
+      </w:r>
+    </w:p>
+    <w:p>
+      <w:pPr>
+        <w:rPr>
+          <w:lang w:val="hu-HU"/>
+        </w:rPr>
+      </w:pPr>
+    </w:p>
+    <w:p>
+      <w:pPr>
+        <w:rPr>
+          <w:lang w:val="hu-HU"/>
+        </w:rPr>
+      </w:pPr>
+    </w:p>
+    <w:p>
+      <w:pPr>
+        <w:rPr>
+          <w:lang w:val="hu-HU"/>
+        </w:rPr>
+      </w:pPr>
+    </w:p>
+    <w:p>
+      <w:pPr>
+        <w:rPr>
+          <w:lang w:val="hu-HU"/>
+        </w:rPr>
+      </w:pPr>
     </w:p>
     <w:sectPr>
       <w:pgSz w:w="11906" w:h="16838"/>
@@ -7140,6 +7292,7 @@
   <w:style w:type="character" w:default="1" w:styleId="DefaultParagraphFont">
     <w:name w:val="Default Paragraph Font"/>
     <w:uiPriority w:val="1"/>
+    <w:semiHidden/>
     <w:unhideWhenUsed/>
   </w:style>
   <w:style w:type="table" w:default="1" w:styleId="TableNormal">

</xml_diff>